<commit_message>
Revised cards for better layout and easier printing.
</commit_message>
<xml_diff>
--- a/GamePlayerInstructionsPrinted.docx
+++ b/GamePlayerInstructionsPrinted.docx
@@ -18,7 +18,7 @@
           <w:noProof/>
         </w:rPr>
         <w:drawing>
-          <wp:anchor distT="0" distB="0" distL="114300" distR="114300" simplePos="0" relativeHeight="251661312" behindDoc="0" locked="0" layoutInCell="1" allowOverlap="1" wp14:anchorId="66F58D1B" wp14:editId="68F69CB8">
+          <wp:anchor distT="0" distB="0" distL="114300" distR="114300" simplePos="0" relativeHeight="251661312" behindDoc="0" locked="0" layoutInCell="1" allowOverlap="1" wp14:anchorId="66F58D1B" wp14:editId="29AC50A2">
             <wp:simplePos x="0" y="0"/>
             <wp:positionH relativeFrom="margin">
               <wp:align>left</wp:align>
@@ -43,7 +43,7 @@
                     </pic:cNvPicPr>
                   </pic:nvPicPr>
                   <pic:blipFill>
-                    <a:blip r:embed="rId8">
+                    <a:blip r:embed="rId8" cstate="print">
                       <a:extLst>
                         <a:ext uri="{28A0092B-C50C-407E-A947-70E740481C1C}">
                           <a14:useLocalDpi xmlns:a14="http://schemas.microsoft.com/office/drawing/2010/main" val="0"/>
@@ -233,7 +233,7 @@
           <w:noProof/>
         </w:rPr>
         <w:drawing>
-          <wp:anchor distT="0" distB="0" distL="114300" distR="114300" simplePos="0" relativeHeight="251665408" behindDoc="0" locked="0" layoutInCell="1" allowOverlap="1" wp14:anchorId="12A5F3AF" wp14:editId="0B719A1C">
+          <wp:anchor distT="0" distB="0" distL="114300" distR="114300" simplePos="0" relativeHeight="251665408" behindDoc="0" locked="0" layoutInCell="1" allowOverlap="1" wp14:anchorId="12A5F3AF" wp14:editId="61C3A560">
             <wp:simplePos x="0" y="0"/>
             <wp:positionH relativeFrom="column">
               <wp:posOffset>4660265</wp:posOffset>
@@ -258,7 +258,7 @@
                     </pic:cNvPicPr>
                   </pic:nvPicPr>
                   <pic:blipFill>
-                    <a:blip r:embed="rId9">
+                    <a:blip r:embed="rId9" cstate="print">
                       <a:extLst>
                         <a:ext uri="{28A0092B-C50C-407E-A947-70E740481C1C}">
                           <a14:useLocalDpi xmlns:a14="http://schemas.microsoft.com/office/drawing/2010/main" val="0"/>
@@ -2209,7 +2209,7 @@
           <w:noProof/>
         </w:rPr>
         <w:drawing>
-          <wp:anchor distT="0" distB="0" distL="114300" distR="114300" simplePos="0" relativeHeight="251668480" behindDoc="0" locked="0" layoutInCell="1" allowOverlap="1" wp14:anchorId="57934FC8" wp14:editId="78403BF1">
+          <wp:anchor distT="0" distB="0" distL="114300" distR="114300" simplePos="0" relativeHeight="251668480" behindDoc="0" locked="0" layoutInCell="1" allowOverlap="1" wp14:anchorId="57934FC8" wp14:editId="444337E2">
             <wp:simplePos x="0" y="0"/>
             <wp:positionH relativeFrom="column">
               <wp:posOffset>3347085</wp:posOffset>

</xml_diff>